<commit_message>
poprawki i uproszczenie algorytmu sterującego
</commit_message>
<xml_diff>
--- a/Pełna dokumentacja.docx
+++ b/Pełna dokumentacja.docx
@@ -1463,6 +1463,7 @@
             <w:tcW w:w="1845" w:type="dxa"/>
           </w:tcPr>
           <w:p>
+            <w:bookmarkStart w:id="0" w:name="_GoBack" w:colFirst="1" w:colLast="4"/>
             <w:r>
               <w:t>wiersze (0-9):</w:t>
             </w:r>
@@ -1938,221 +1939,221 @@
                                   <w:rPr>
                                     <w:rFonts w:ascii="Cambria Math" w:hAnsi="Cambria Math"/>
                                   </w:rPr>
-                                  <m:t>0</m:t>
-                                </m:r>
-                              </m:e>
-                            </m:mr>
-                            <m:mr>
-                              <m:e>
-                                <m:r>
-                                  <w:rPr>
-                                    <w:rFonts w:ascii="Cambria Math" w:hAnsi="Cambria Math"/>
-                                  </w:rPr>
-                                  <m:t>0</m:t>
-                                </m:r>
-                              </m:e>
-                              <m:e>
-                                <m:r>
-                                  <w:rPr>
-                                    <w:rFonts w:ascii="Cambria Math" w:hAnsi="Cambria Math"/>
-                                  </w:rPr>
-                                  <m:t>1</m:t>
-                                </m:r>
-                              </m:e>
-                              <m:e>
-                                <m:r>
-                                  <w:rPr>
-                                    <w:rFonts w:ascii="Cambria Math" w:hAnsi="Cambria Math"/>
-                                  </w:rPr>
-                                  <m:t>0</m:t>
-                                </m:r>
-                              </m:e>
-                              <m:e>
-                                <m:r>
-                                  <w:rPr>
-                                    <w:rFonts w:ascii="Cambria Math" w:hAnsi="Cambria Math"/>
-                                  </w:rPr>
-                                  <m:t>0</m:t>
-                                </m:r>
-                              </m:e>
-                            </m:mr>
-                            <m:mr>
-                              <m:e>
-                                <m:r>
-                                  <w:rPr>
-                                    <w:rFonts w:ascii="Cambria Math" w:hAnsi="Cambria Math"/>
-                                  </w:rPr>
-                                  <m:t>1</m:t>
-                                </m:r>
-                              </m:e>
-                              <m:e>
-                                <m:r>
-                                  <w:rPr>
-                                    <w:rFonts w:ascii="Cambria Math" w:hAnsi="Cambria Math"/>
-                                  </w:rPr>
-                                  <m:t>0</m:t>
-                                </m:r>
-                              </m:e>
-                              <m:e>
-                                <m:r>
-                                  <w:rPr>
-                                    <w:rFonts w:ascii="Cambria Math" w:hAnsi="Cambria Math"/>
-                                  </w:rPr>
-                                  <m:t>0</m:t>
-                                </m:r>
-                              </m:e>
-                              <m:e>
-                                <m:r>
-                                  <w:rPr>
-                                    <w:rFonts w:ascii="Cambria Math" w:hAnsi="Cambria Math"/>
-                                  </w:rPr>
-                                  <m:t>0</m:t>
-                                </m:r>
-                              </m:e>
-                            </m:mr>
-                            <m:mr>
-                              <m:e>
-                                <m:r>
-                                  <w:rPr>
-                                    <w:rFonts w:ascii="Cambria Math" w:hAnsi="Cambria Math"/>
-                                  </w:rPr>
-                                  <m:t>0</m:t>
-                                </m:r>
-                              </m:e>
-                              <m:e>
-                                <m:r>
-                                  <w:rPr>
-                                    <w:rFonts w:ascii="Cambria Math" w:hAnsi="Cambria Math"/>
-                                  </w:rPr>
-                                  <m:t>0</m:t>
-                                </m:r>
-                              </m:e>
-                              <m:e>
-                                <m:r>
-                                  <w:rPr>
-                                    <w:rFonts w:ascii="Cambria Math" w:hAnsi="Cambria Math"/>
-                                  </w:rPr>
-                                  <m:t>0</m:t>
-                                </m:r>
-                              </m:e>
-                              <m:e>
-                                <m:r>
-                                  <w:rPr>
-                                    <w:rFonts w:ascii="Cambria Math" w:hAnsi="Cambria Math"/>
-                                  </w:rPr>
-                                  <m:t>1</m:t>
-                                </m:r>
-                              </m:e>
-                            </m:mr>
-                            <m:mr>
-                              <m:e>
-                                <m:r>
-                                  <w:rPr>
-                                    <w:rFonts w:ascii="Cambria Math" w:hAnsi="Cambria Math"/>
-                                  </w:rPr>
-                                  <m:t>0</m:t>
-                                </m:r>
-                              </m:e>
-                              <m:e>
-                                <m:r>
-                                  <w:rPr>
-                                    <w:rFonts w:ascii="Cambria Math" w:hAnsi="Cambria Math"/>
-                                  </w:rPr>
-                                  <m:t>0</m:t>
-                                </m:r>
-                              </m:e>
-                              <m:e>
-                                <m:r>
-                                  <w:rPr>
-                                    <w:rFonts w:ascii="Cambria Math" w:hAnsi="Cambria Math"/>
-                                  </w:rPr>
-                                  <m:t>1</m:t>
-                                </m:r>
-                              </m:e>
-                              <m:e>
-                                <m:r>
-                                  <w:rPr>
-                                    <w:rFonts w:ascii="Cambria Math" w:hAnsi="Cambria Math"/>
-                                  </w:rPr>
-                                  <m:t>0</m:t>
-                                </m:r>
-                              </m:e>
-                            </m:mr>
-                            <m:mr>
-                              <m:e>
-                                <m:r>
-                                  <w:rPr>
-                                    <w:rFonts w:ascii="Cambria Math" w:hAnsi="Cambria Math"/>
-                                  </w:rPr>
-                                  <m:t>0</m:t>
-                                </m:r>
-                              </m:e>
-                              <m:e>
-                                <m:r>
-                                  <w:rPr>
-                                    <w:rFonts w:ascii="Cambria Math" w:hAnsi="Cambria Math"/>
-                                  </w:rPr>
-                                  <m:t>1</m:t>
-                                </m:r>
-                              </m:e>
-                              <m:e>
-                                <m:r>
-                                  <w:rPr>
-                                    <w:rFonts w:ascii="Cambria Math" w:hAnsi="Cambria Math"/>
-                                  </w:rPr>
-                                  <m:t>0</m:t>
-                                </m:r>
-                              </m:e>
-                              <m:e>
-                                <m:r>
-                                  <w:rPr>
-                                    <w:rFonts w:ascii="Cambria Math" w:hAnsi="Cambria Math"/>
-                                  </w:rPr>
-                                  <m:t>0</m:t>
-                                </m:r>
-                              </m:e>
-                            </m:mr>
-                            <m:mr>
-                              <m:e>
-                                <m:r>
-                                  <w:rPr>
-                                    <w:rFonts w:ascii="Cambria Math" w:hAnsi="Cambria Math"/>
-                                  </w:rPr>
-                                  <m:t>1</m:t>
-                                </m:r>
-                              </m:e>
-                              <m:e>
-                                <m:r>
-                                  <w:rPr>
-                                    <w:rFonts w:ascii="Cambria Math" w:hAnsi="Cambria Math"/>
-                                  </w:rPr>
-                                  <m:t>0</m:t>
-                                </m:r>
-                              </m:e>
-                              <m:e>
-                                <m:r>
-                                  <w:rPr>
-                                    <w:rFonts w:ascii="Cambria Math" w:hAnsi="Cambria Math"/>
-                                  </w:rPr>
-                                  <m:t>0</m:t>
-                                </m:r>
-                              </m:e>
-                              <m:e>
-                                <m:r>
-                                  <w:rPr>
-                                    <w:rFonts w:ascii="Cambria Math" w:hAnsi="Cambria Math"/>
-                                  </w:rPr>
-                                  <m:t>0</m:t>
-                                </m:r>
-                              </m:e>
-                            </m:mr>
-                            <m:mr>
-                              <m:e>
-                                <m:r>
-                                  <w:rPr>
-                                    <w:rFonts w:ascii="Cambria Math" w:hAnsi="Cambria Math"/>
-                                  </w:rPr>
-                                  <m:t>0</m:t>
+                                  <m:t>1</m:t>
+                                </m:r>
+                              </m:e>
+                            </m:mr>
+                            <m:mr>
+                              <m:e>
+                                <m:r>
+                                  <w:rPr>
+                                    <w:rFonts w:ascii="Cambria Math" w:hAnsi="Cambria Math"/>
+                                  </w:rPr>
+                                  <m:t>0</m:t>
+                                </m:r>
+                              </m:e>
+                              <m:e>
+                                <m:r>
+                                  <w:rPr>
+                                    <w:rFonts w:ascii="Cambria Math" w:hAnsi="Cambria Math"/>
+                                  </w:rPr>
+                                  <m:t>1</m:t>
+                                </m:r>
+                              </m:e>
+                              <m:e>
+                                <m:r>
+                                  <w:rPr>
+                                    <w:rFonts w:ascii="Cambria Math" w:hAnsi="Cambria Math"/>
+                                  </w:rPr>
+                                  <m:t>1</m:t>
+                                </m:r>
+                              </m:e>
+                              <m:e>
+                                <m:r>
+                                  <w:rPr>
+                                    <w:rFonts w:ascii="Cambria Math" w:hAnsi="Cambria Math"/>
+                                  </w:rPr>
+                                  <m:t>0</m:t>
+                                </m:r>
+                              </m:e>
+                            </m:mr>
+                            <m:mr>
+                              <m:e>
+                                <m:r>
+                                  <w:rPr>
+                                    <w:rFonts w:ascii="Cambria Math" w:hAnsi="Cambria Math"/>
+                                  </w:rPr>
+                                  <m:t>1</m:t>
+                                </m:r>
+                              </m:e>
+                              <m:e>
+                                <m:r>
+                                  <w:rPr>
+                                    <w:rFonts w:ascii="Cambria Math" w:hAnsi="Cambria Math"/>
+                                  </w:rPr>
+                                  <m:t>1</m:t>
+                                </m:r>
+                              </m:e>
+                              <m:e>
+                                <m:r>
+                                  <w:rPr>
+                                    <w:rFonts w:ascii="Cambria Math" w:hAnsi="Cambria Math"/>
+                                  </w:rPr>
+                                  <m:t>0</m:t>
+                                </m:r>
+                              </m:e>
+                              <m:e>
+                                <m:r>
+                                  <w:rPr>
+                                    <w:rFonts w:ascii="Cambria Math" w:hAnsi="Cambria Math"/>
+                                  </w:rPr>
+                                  <m:t>0</m:t>
+                                </m:r>
+                              </m:e>
+                            </m:mr>
+                            <m:mr>
+                              <m:e>
+                                <m:r>
+                                  <w:rPr>
+                                    <w:rFonts w:ascii="Cambria Math" w:hAnsi="Cambria Math"/>
+                                  </w:rPr>
+                                  <m:t>1</m:t>
+                                </m:r>
+                              </m:e>
+                              <m:e>
+                                <m:r>
+                                  <w:rPr>
+                                    <w:rFonts w:ascii="Cambria Math" w:hAnsi="Cambria Math"/>
+                                  </w:rPr>
+                                  <m:t>0</m:t>
+                                </m:r>
+                              </m:e>
+                              <m:e>
+                                <m:r>
+                                  <w:rPr>
+                                    <w:rFonts w:ascii="Cambria Math" w:hAnsi="Cambria Math"/>
+                                  </w:rPr>
+                                  <m:t>0</m:t>
+                                </m:r>
+                              </m:e>
+                              <m:e>
+                                <m:r>
+                                  <w:rPr>
+                                    <w:rFonts w:ascii="Cambria Math" w:hAnsi="Cambria Math"/>
+                                  </w:rPr>
+                                  <m:t>1</m:t>
+                                </m:r>
+                              </m:e>
+                            </m:mr>
+                            <m:mr>
+                              <m:e>
+                                <m:r>
+                                  <w:rPr>
+                                    <w:rFonts w:ascii="Cambria Math" w:hAnsi="Cambria Math"/>
+                                  </w:rPr>
+                                  <m:t>0</m:t>
+                                </m:r>
+                              </m:e>
+                              <m:e>
+                                <m:r>
+                                  <w:rPr>
+                                    <w:rFonts w:ascii="Cambria Math" w:hAnsi="Cambria Math"/>
+                                  </w:rPr>
+                                  <m:t>0</m:t>
+                                </m:r>
+                              </m:e>
+                              <m:e>
+                                <m:r>
+                                  <w:rPr>
+                                    <w:rFonts w:ascii="Cambria Math" w:hAnsi="Cambria Math"/>
+                                  </w:rPr>
+                                  <m:t>1</m:t>
+                                </m:r>
+                              </m:e>
+                              <m:e>
+                                <m:r>
+                                  <w:rPr>
+                                    <w:rFonts w:ascii="Cambria Math" w:hAnsi="Cambria Math"/>
+                                  </w:rPr>
+                                  <m:t>1</m:t>
+                                </m:r>
+                              </m:e>
+                            </m:mr>
+                            <m:mr>
+                              <m:e>
+                                <m:r>
+                                  <w:rPr>
+                                    <w:rFonts w:ascii="Cambria Math" w:hAnsi="Cambria Math"/>
+                                  </w:rPr>
+                                  <m:t>0</m:t>
+                                </m:r>
+                              </m:e>
+                              <m:e>
+                                <m:r>
+                                  <w:rPr>
+                                    <w:rFonts w:ascii="Cambria Math" w:hAnsi="Cambria Math"/>
+                                  </w:rPr>
+                                  <m:t>1</m:t>
+                                </m:r>
+                              </m:e>
+                              <m:e>
+                                <m:r>
+                                  <w:rPr>
+                                    <w:rFonts w:ascii="Cambria Math" w:hAnsi="Cambria Math"/>
+                                  </w:rPr>
+                                  <m:t>1</m:t>
+                                </m:r>
+                              </m:e>
+                              <m:e>
+                                <m:r>
+                                  <w:rPr>
+                                    <w:rFonts w:ascii="Cambria Math" w:hAnsi="Cambria Math"/>
+                                  </w:rPr>
+                                  <m:t>0</m:t>
+                                </m:r>
+                              </m:e>
+                            </m:mr>
+                            <m:mr>
+                              <m:e>
+                                <m:r>
+                                  <w:rPr>
+                                    <w:rFonts w:ascii="Cambria Math" w:hAnsi="Cambria Math"/>
+                                  </w:rPr>
+                                  <m:t>1</m:t>
+                                </m:r>
+                              </m:e>
+                              <m:e>
+                                <m:r>
+                                  <w:rPr>
+                                    <w:rFonts w:ascii="Cambria Math" w:hAnsi="Cambria Math"/>
+                                  </w:rPr>
+                                  <m:t>1</m:t>
+                                </m:r>
+                              </m:e>
+                              <m:e>
+                                <m:r>
+                                  <w:rPr>
+                                    <w:rFonts w:ascii="Cambria Math" w:hAnsi="Cambria Math"/>
+                                  </w:rPr>
+                                  <m:t>0</m:t>
+                                </m:r>
+                              </m:e>
+                              <m:e>
+                                <m:r>
+                                  <w:rPr>
+                                    <w:rFonts w:ascii="Cambria Math" w:hAnsi="Cambria Math"/>
+                                  </w:rPr>
+                                  <m:t>0</m:t>
+                                </m:r>
+                              </m:e>
+                            </m:mr>
+                            <m:mr>
+                              <m:e>
+                                <m:r>
+                                  <w:rPr>
+                                    <w:rFonts w:ascii="Cambria Math" w:hAnsi="Cambria Math"/>
+                                  </w:rPr>
+                                  <m:t>1</m:t>
                                 </m:r>
                               </m:e>
                               <m:e>
@@ -2804,237 +2805,237 @@
                                   <w:rPr>
                                     <w:rFonts w:ascii="Cambria Math" w:hAnsi="Cambria Math"/>
                                   </w:rPr>
-                                  <m:t>0</m:t>
-                                </m:r>
-                              </m:e>
-                              <m:e>
-                                <m:r>
-                                  <w:rPr>
-                                    <w:rFonts w:ascii="Cambria Math" w:hAnsi="Cambria Math"/>
-                                  </w:rPr>
-                                  <m:t>1</m:t>
-                                </m:r>
-                              </m:e>
-                              <m:e>
-                                <m:r>
-                                  <w:rPr>
-                                    <w:rFonts w:ascii="Cambria Math" w:hAnsi="Cambria Math"/>
-                                  </w:rPr>
-                                  <m:t>0</m:t>
-                                </m:r>
-                              </m:e>
-                            </m:mr>
-                            <m:mr>
-                              <m:e>
-                                <m:r>
-                                  <w:rPr>
-                                    <w:rFonts w:ascii="Cambria Math" w:hAnsi="Cambria Math"/>
-                                  </w:rPr>
-                                  <m:t>1</m:t>
-                                </m:r>
-                              </m:e>
-                              <m:e>
-                                <m:r>
-                                  <w:rPr>
-                                    <w:rFonts w:ascii="Cambria Math" w:hAnsi="Cambria Math"/>
-                                  </w:rPr>
-                                  <m:t>0</m:t>
-                                </m:r>
-                              </m:e>
-                              <m:e>
-                                <m:r>
-                                  <w:rPr>
-                                    <w:rFonts w:ascii="Cambria Math" w:hAnsi="Cambria Math"/>
-                                  </w:rPr>
-                                  <m:t>0</m:t>
-                                </m:r>
-                              </m:e>
-                              <m:e>
-                                <m:r>
-                                  <w:rPr>
-                                    <w:rFonts w:ascii="Cambria Math" w:hAnsi="Cambria Math"/>
-                                  </w:rPr>
-                                  <m:t>0</m:t>
-                                </m:r>
-                              </m:e>
-                            </m:mr>
-                            <m:mr>
-                              <m:e>
-                                <m:r>
-                                  <w:rPr>
-                                    <w:rFonts w:ascii="Cambria Math" w:hAnsi="Cambria Math"/>
-                                  </w:rPr>
-                                  <m:t>1</m:t>
-                                </m:r>
-                              </m:e>
-                              <m:e>
-                                <m:r>
-                                  <w:rPr>
-                                    <w:rFonts w:ascii="Cambria Math" w:hAnsi="Cambria Math"/>
-                                  </w:rPr>
-                                  <m:t>0</m:t>
-                                </m:r>
-                              </m:e>
-                              <m:e>
-                                <m:r>
-                                  <w:rPr>
-                                    <w:rFonts w:ascii="Cambria Math" w:hAnsi="Cambria Math"/>
-                                  </w:rPr>
-                                  <m:t>0</m:t>
-                                </m:r>
-                              </m:e>
-                              <m:e>
-                                <m:r>
-                                  <w:rPr>
-                                    <w:rFonts w:ascii="Cambria Math" w:hAnsi="Cambria Math"/>
-                                  </w:rPr>
-                                  <m:t>0</m:t>
-                                </m:r>
-                              </m:e>
-                            </m:mr>
-                            <m:mr>
-                              <m:e>
-                                <m:r>
-                                  <w:rPr>
-                                    <w:rFonts w:ascii="Cambria Math" w:hAnsi="Cambria Math"/>
-                                  </w:rPr>
-                                  <m:t>0</m:t>
-                                </m:r>
-                              </m:e>
-                              <m:e>
-                                <m:r>
-                                  <w:rPr>
-                                    <w:rFonts w:ascii="Cambria Math" w:hAnsi="Cambria Math"/>
-                                  </w:rPr>
-                                  <m:t>0</m:t>
-                                </m:r>
-                              </m:e>
-                              <m:e>
-                                <m:r>
-                                  <w:rPr>
-                                    <w:rFonts w:ascii="Cambria Math" w:hAnsi="Cambria Math"/>
-                                  </w:rPr>
-                                  <m:t>0</m:t>
-                                </m:r>
-                              </m:e>
-                              <m:e>
-                                <m:r>
-                                  <w:rPr>
-                                    <w:rFonts w:ascii="Cambria Math" w:hAnsi="Cambria Math"/>
-                                  </w:rPr>
-                                  <m:t>1</m:t>
-                                </m:r>
-                              </m:e>
-                            </m:mr>
-                            <m:mr>
-                              <m:e>
-                                <m:r>
-                                  <w:rPr>
-                                    <w:rFonts w:ascii="Cambria Math" w:hAnsi="Cambria Math"/>
-                                  </w:rPr>
-                                  <m:t>0</m:t>
-                                </m:r>
-                              </m:e>
-                              <m:e>
-                                <m:r>
-                                  <w:rPr>
-                                    <w:rFonts w:ascii="Cambria Math" w:hAnsi="Cambria Math"/>
-                                  </w:rPr>
-                                  <m:t>0</m:t>
-                                </m:r>
-                              </m:e>
-                              <m:e>
-                                <m:r>
-                                  <w:rPr>
-                                    <w:rFonts w:ascii="Cambria Math" w:hAnsi="Cambria Math"/>
-                                  </w:rPr>
-                                  <m:t>1</m:t>
-                                </m:r>
-                              </m:e>
-                              <m:e>
-                                <m:r>
-                                  <w:rPr>
-                                    <w:rFonts w:ascii="Cambria Math" w:hAnsi="Cambria Math"/>
-                                  </w:rPr>
-                                  <m:t>0</m:t>
-                                </m:r>
-                              </m:e>
-                            </m:mr>
-                            <m:mr>
-                              <m:e>
-                                <m:r>
-                                  <w:rPr>
-                                    <w:rFonts w:ascii="Cambria Math" w:hAnsi="Cambria Math"/>
-                                  </w:rPr>
-                                  <m:t>0</m:t>
-                                </m:r>
-                              </m:e>
-                              <m:e>
-                                <m:r>
-                                  <w:rPr>
-                                    <w:rFonts w:ascii="Cambria Math" w:hAnsi="Cambria Math"/>
-                                  </w:rPr>
-                                  <m:t>1</m:t>
-                                </m:r>
-                              </m:e>
-                              <m:e>
-                                <m:r>
-                                  <w:rPr>
-                                    <w:rFonts w:ascii="Cambria Math" w:hAnsi="Cambria Math"/>
-                                  </w:rPr>
-                                  <m:t>0</m:t>
-                                </m:r>
-                              </m:e>
-                              <m:e>
-                                <m:r>
-                                  <w:rPr>
-                                    <w:rFonts w:ascii="Cambria Math" w:hAnsi="Cambria Math"/>
-                                  </w:rPr>
-                                  <m:t>0</m:t>
-                                </m:r>
-                              </m:e>
-                            </m:mr>
-                            <m:mr>
-                              <m:e>
-                                <m:r>
-                                  <w:rPr>
-                                    <w:rFonts w:ascii="Cambria Math" w:hAnsi="Cambria Math"/>
-                                  </w:rPr>
-                                  <m:t>0</m:t>
-                                </m:r>
-                              </m:e>
-                              <m:e>
-                                <m:r>
-                                  <w:rPr>
-                                    <w:rFonts w:ascii="Cambria Math" w:hAnsi="Cambria Math"/>
-                                  </w:rPr>
-                                  <m:t>1</m:t>
-                                </m:r>
-                              </m:e>
-                              <m:e>
-                                <m:r>
-                                  <w:rPr>
-                                    <w:rFonts w:ascii="Cambria Math" w:hAnsi="Cambria Math"/>
-                                  </w:rPr>
-                                  <m:t>0</m:t>
-                                </m:r>
-                              </m:e>
-                              <m:e>
-                                <m:r>
-                                  <w:rPr>
-                                    <w:rFonts w:ascii="Cambria Math" w:hAnsi="Cambria Math"/>
-                                  </w:rPr>
-                                  <m:t>0</m:t>
-                                </m:r>
-                              </m:e>
-                            </m:mr>
-                            <m:mr>
-                              <m:e>
-                                <m:r>
-                                  <w:rPr>
-                                    <w:rFonts w:ascii="Cambria Math" w:hAnsi="Cambria Math"/>
-                                  </w:rPr>
-                                  <m:t>0</m:t>
+                                  <m:t>1</m:t>
+                                </m:r>
+                              </m:e>
+                              <m:e>
+                                <m:r>
+                                  <w:rPr>
+                                    <w:rFonts w:ascii="Cambria Math" w:hAnsi="Cambria Math"/>
+                                  </w:rPr>
+                                  <m:t>1</m:t>
+                                </m:r>
+                              </m:e>
+                              <m:e>
+                                <m:r>
+                                  <w:rPr>
+                                    <w:rFonts w:ascii="Cambria Math" w:hAnsi="Cambria Math"/>
+                                  </w:rPr>
+                                  <m:t>1</m:t>
+                                </m:r>
+                              </m:e>
+                            </m:mr>
+                            <m:mr>
+                              <m:e>
+                                <m:r>
+                                  <w:rPr>
+                                    <w:rFonts w:ascii="Cambria Math" w:hAnsi="Cambria Math"/>
+                                  </w:rPr>
+                                  <m:t>1</m:t>
+                                </m:r>
+                              </m:e>
+                              <m:e>
+                                <m:r>
+                                  <w:rPr>
+                                    <w:rFonts w:ascii="Cambria Math" w:hAnsi="Cambria Math"/>
+                                  </w:rPr>
+                                  <m:t>0</m:t>
+                                </m:r>
+                              </m:e>
+                              <m:e>
+                                <m:r>
+                                  <w:rPr>
+                                    <w:rFonts w:ascii="Cambria Math" w:hAnsi="Cambria Math"/>
+                                  </w:rPr>
+                                  <m:t>1</m:t>
+                                </m:r>
+                              </m:e>
+                              <m:e>
+                                <m:r>
+                                  <w:rPr>
+                                    <w:rFonts w:ascii="Cambria Math" w:hAnsi="Cambria Math"/>
+                                  </w:rPr>
+                                  <m:t>0</m:t>
+                                </m:r>
+                              </m:e>
+                            </m:mr>
+                            <m:mr>
+                              <m:e>
+                                <m:r>
+                                  <w:rPr>
+                                    <w:rFonts w:ascii="Cambria Math" w:hAnsi="Cambria Math"/>
+                                  </w:rPr>
+                                  <m:t>1</m:t>
+                                </m:r>
+                              </m:e>
+                              <m:e>
+                                <m:r>
+                                  <w:rPr>
+                                    <w:rFonts w:ascii="Cambria Math" w:hAnsi="Cambria Math"/>
+                                  </w:rPr>
+                                  <m:t>1</m:t>
+                                </m:r>
+                              </m:e>
+                              <m:e>
+                                <m:r>
+                                  <w:rPr>
+                                    <w:rFonts w:ascii="Cambria Math" w:hAnsi="Cambria Math"/>
+                                  </w:rPr>
+                                  <m:t>0</m:t>
+                                </m:r>
+                              </m:e>
+                              <m:e>
+                                <m:r>
+                                  <w:rPr>
+                                    <w:rFonts w:ascii="Cambria Math" w:hAnsi="Cambria Math"/>
+                                  </w:rPr>
+                                  <m:t>0</m:t>
+                                </m:r>
+                              </m:e>
+                            </m:mr>
+                            <m:mr>
+                              <m:e>
+                                <m:r>
+                                  <w:rPr>
+                                    <w:rFonts w:ascii="Cambria Math" w:hAnsi="Cambria Math"/>
+                                  </w:rPr>
+                                  <m:t>0</m:t>
+                                </m:r>
+                              </m:e>
+                              <m:e>
+                                <m:r>
+                                  <w:rPr>
+                                    <w:rFonts w:ascii="Cambria Math" w:hAnsi="Cambria Math"/>
+                                  </w:rPr>
+                                  <m:t>1</m:t>
+                                </m:r>
+                              </m:e>
+                              <m:e>
+                                <m:r>
+                                  <w:rPr>
+                                    <w:rFonts w:ascii="Cambria Math" w:hAnsi="Cambria Math"/>
+                                  </w:rPr>
+                                  <m:t>0</m:t>
+                                </m:r>
+                              </m:e>
+                              <m:e>
+                                <m:r>
+                                  <w:rPr>
+                                    <w:rFonts w:ascii="Cambria Math" w:hAnsi="Cambria Math"/>
+                                  </w:rPr>
+                                  <m:t>1</m:t>
+                                </m:r>
+                              </m:e>
+                            </m:mr>
+                            <m:mr>
+                              <m:e>
+                                <m:r>
+                                  <w:rPr>
+                                    <w:rFonts w:ascii="Cambria Math" w:hAnsi="Cambria Math"/>
+                                  </w:rPr>
+                                  <m:t>1</m:t>
+                                </m:r>
+                              </m:e>
+                              <m:e>
+                                <m:r>
+                                  <w:rPr>
+                                    <w:rFonts w:ascii="Cambria Math" w:hAnsi="Cambria Math"/>
+                                  </w:rPr>
+                                  <m:t>0</m:t>
+                                </m:r>
+                              </m:e>
+                              <m:e>
+                                <m:r>
+                                  <w:rPr>
+                                    <w:rFonts w:ascii="Cambria Math" w:hAnsi="Cambria Math"/>
+                                  </w:rPr>
+                                  <m:t>1</m:t>
+                                </m:r>
+                              </m:e>
+                              <m:e>
+                                <m:r>
+                                  <w:rPr>
+                                    <w:rFonts w:ascii="Cambria Math" w:hAnsi="Cambria Math"/>
+                                  </w:rPr>
+                                  <m:t>1</m:t>
+                                </m:r>
+                              </m:e>
+                            </m:mr>
+                            <m:mr>
+                              <m:e>
+                                <m:r>
+                                  <w:rPr>
+                                    <w:rFonts w:ascii="Cambria Math" w:hAnsi="Cambria Math"/>
+                                  </w:rPr>
+                                  <m:t>0</m:t>
+                                </m:r>
+                              </m:e>
+                              <m:e>
+                                <m:r>
+                                  <w:rPr>
+                                    <w:rFonts w:ascii="Cambria Math" w:hAnsi="Cambria Math"/>
+                                  </w:rPr>
+                                  <m:t>1</m:t>
+                                </m:r>
+                              </m:e>
+                              <m:e>
+                                <m:r>
+                                  <w:rPr>
+                                    <w:rFonts w:ascii="Cambria Math" w:hAnsi="Cambria Math"/>
+                                  </w:rPr>
+                                  <m:t>1</m:t>
+                                </m:r>
+                              </m:e>
+                              <m:e>
+                                <m:r>
+                                  <w:rPr>
+                                    <w:rFonts w:ascii="Cambria Math" w:hAnsi="Cambria Math"/>
+                                  </w:rPr>
+                                  <m:t>0</m:t>
+                                </m:r>
+                              </m:e>
+                            </m:mr>
+                            <m:mr>
+                              <m:e>
+                                <m:r>
+                                  <w:rPr>
+                                    <w:rFonts w:ascii="Cambria Math" w:hAnsi="Cambria Math"/>
+                                  </w:rPr>
+                                  <m:t>1</m:t>
+                                </m:r>
+                              </m:e>
+                              <m:e>
+                                <m:r>
+                                  <w:rPr>
+                                    <w:rFonts w:ascii="Cambria Math" w:hAnsi="Cambria Math"/>
+                                  </w:rPr>
+                                  <m:t>1</m:t>
+                                </m:r>
+                              </m:e>
+                              <m:e>
+                                <m:r>
+                                  <w:rPr>
+                                    <w:rFonts w:ascii="Cambria Math" w:hAnsi="Cambria Math"/>
+                                  </w:rPr>
+                                  <m:t>0</m:t>
+                                </m:r>
+                              </m:e>
+                              <m:e>
+                                <m:r>
+                                  <w:rPr>
+                                    <w:rFonts w:ascii="Cambria Math" w:hAnsi="Cambria Math"/>
+                                  </w:rPr>
+                                  <m:t>0</m:t>
+                                </m:r>
+                              </m:e>
+                            </m:mr>
+                            <m:mr>
+                              <m:e>
+                                <m:r>
+                                  <w:rPr>
+                                    <w:rFonts w:ascii="Cambria Math" w:hAnsi="Cambria Math"/>
+                                  </w:rPr>
+                                  <m:t>1</m:t>
                                 </m:r>
                               </m:e>
                               <m:e>
@@ -3694,229 +3695,229 @@
                                   <w:rPr>
                                     <w:rFonts w:ascii="Cambria Math" w:hAnsi="Cambria Math"/>
                                   </w:rPr>
-                                  <m:t>0</m:t>
-                                </m:r>
-                              </m:e>
-                              <m:e>
-                                <m:r>
-                                  <w:rPr>
-                                    <w:rFonts w:ascii="Cambria Math" w:hAnsi="Cambria Math"/>
-                                  </w:rPr>
-                                  <m:t>1</m:t>
-                                </m:r>
-                              </m:e>
-                            </m:mr>
-                            <m:mr>
-                              <m:e>
-                                <m:r>
-                                  <w:rPr>
-                                    <w:rFonts w:ascii="Cambria Math" w:hAnsi="Cambria Math"/>
-                                  </w:rPr>
-                                  <m:t>0</m:t>
-                                </m:r>
-                              </m:e>
-                              <m:e>
-                                <m:r>
-                                  <w:rPr>
-                                    <w:rFonts w:ascii="Cambria Math" w:hAnsi="Cambria Math"/>
-                                  </w:rPr>
-                                  <m:t>1</m:t>
-                                </m:r>
-                              </m:e>
-                              <m:e>
-                                <m:r>
-                                  <w:rPr>
-                                    <w:rFonts w:ascii="Cambria Math" w:hAnsi="Cambria Math"/>
-                                  </w:rPr>
-                                  <m:t>0</m:t>
-                                </m:r>
-                              </m:e>
-                              <m:e>
-                                <m:r>
-                                  <w:rPr>
-                                    <w:rFonts w:ascii="Cambria Math" w:hAnsi="Cambria Math"/>
-                                  </w:rPr>
-                                  <m:t>0</m:t>
-                                </m:r>
-                              </m:e>
-                            </m:mr>
-                            <m:mr>
-                              <m:e>
-                                <m:r>
-                                  <w:rPr>
-                                    <w:rFonts w:ascii="Cambria Math" w:hAnsi="Cambria Math"/>
-                                  </w:rPr>
-                                  <m:t>1</m:t>
-                                </m:r>
-                              </m:e>
-                              <m:e>
-                                <m:r>
-                                  <w:rPr>
-                                    <w:rFonts w:ascii="Cambria Math" w:hAnsi="Cambria Math"/>
-                                  </w:rPr>
-                                  <m:t>0</m:t>
-                                </m:r>
-                              </m:e>
-                              <m:e>
-                                <m:r>
-                                  <w:rPr>
-                                    <w:rFonts w:ascii="Cambria Math" w:hAnsi="Cambria Math"/>
-                                  </w:rPr>
-                                  <m:t>0</m:t>
-                                </m:r>
-                              </m:e>
-                              <m:e>
-                                <m:r>
-                                  <w:rPr>
-                                    <w:rFonts w:ascii="Cambria Math" w:hAnsi="Cambria Math"/>
-                                  </w:rPr>
-                                  <m:t>0</m:t>
-                                </m:r>
-                              </m:e>
-                            </m:mr>
-                            <m:mr>
-                              <m:e>
-                                <m:r>
-                                  <w:rPr>
-                                    <w:rFonts w:ascii="Cambria Math" w:hAnsi="Cambria Math"/>
-                                  </w:rPr>
-                                  <m:t>0</m:t>
-                                </m:r>
-                              </m:e>
-                              <m:e>
-                                <m:r>
-                                  <w:rPr>
-                                    <w:rFonts w:ascii="Cambria Math" w:hAnsi="Cambria Math"/>
-                                  </w:rPr>
-                                  <m:t>0</m:t>
-                                </m:r>
-                              </m:e>
-                              <m:e>
-                                <m:r>
-                                  <w:rPr>
-                                    <w:rFonts w:ascii="Cambria Math" w:hAnsi="Cambria Math"/>
-                                  </w:rPr>
-                                  <m:t>1</m:t>
-                                </m:r>
-                              </m:e>
-                              <m:e>
-                                <m:r>
-                                  <w:rPr>
-                                    <w:rFonts w:ascii="Cambria Math" w:hAnsi="Cambria Math"/>
-                                  </w:rPr>
-                                  <m:t>0</m:t>
-                                </m:r>
-                              </m:e>
-                            </m:mr>
-                            <m:mr>
-                              <m:e>
-                                <m:r>
-                                  <w:rPr>
-                                    <w:rFonts w:ascii="Cambria Math" w:hAnsi="Cambria Math"/>
-                                  </w:rPr>
-                                  <m:t>0</m:t>
-                                </m:r>
-                              </m:e>
-                              <m:e>
-                                <m:r>
-                                  <w:rPr>
-                                    <w:rFonts w:ascii="Cambria Math" w:hAnsi="Cambria Math"/>
-                                  </w:rPr>
-                                  <m:t>0</m:t>
-                                </m:r>
-                              </m:e>
-                              <m:e>
-                                <m:r>
-                                  <w:rPr>
-                                    <w:rFonts w:ascii="Cambria Math" w:hAnsi="Cambria Math"/>
-                                  </w:rPr>
-                                  <m:t>1</m:t>
-                                </m:r>
-                              </m:e>
-                              <m:e>
-                                <m:r>
-                                  <w:rPr>
-                                    <w:rFonts w:ascii="Cambria Math" w:hAnsi="Cambria Math"/>
-                                  </w:rPr>
-                                  <m:t>0</m:t>
-                                </m:r>
-                              </m:e>
-                            </m:mr>
-                            <m:mr>
-                              <m:e>
-                                <m:r>
-                                  <w:rPr>
-                                    <w:rFonts w:ascii="Cambria Math" w:hAnsi="Cambria Math"/>
-                                  </w:rPr>
-                                  <m:t>0</m:t>
-                                </m:r>
-                              </m:e>
-                              <m:e>
-                                <m:r>
-                                  <w:rPr>
-                                    <w:rFonts w:ascii="Cambria Math" w:hAnsi="Cambria Math"/>
-                                  </w:rPr>
-                                  <m:t>1</m:t>
-                                </m:r>
-                              </m:e>
-                              <m:e>
-                                <m:r>
-                                  <w:rPr>
-                                    <w:rFonts w:ascii="Cambria Math" w:hAnsi="Cambria Math"/>
-                                  </w:rPr>
-                                  <m:t>0</m:t>
-                                </m:r>
-                              </m:e>
-                              <m:e>
-                                <m:r>
-                                  <w:rPr>
-                                    <w:rFonts w:ascii="Cambria Math" w:hAnsi="Cambria Math"/>
-                                  </w:rPr>
-                                  <m:t>0</m:t>
-                                </m:r>
-                              </m:e>
-                            </m:mr>
-                            <m:mr>
-                              <m:e>
-                                <m:r>
-                                  <w:rPr>
-                                    <w:rFonts w:ascii="Cambria Math" w:hAnsi="Cambria Math"/>
-                                  </w:rPr>
-                                  <m:t>1</m:t>
-                                </m:r>
-                              </m:e>
-                              <m:e>
-                                <m:r>
-                                  <w:rPr>
-                                    <w:rFonts w:ascii="Cambria Math" w:hAnsi="Cambria Math"/>
-                                  </w:rPr>
-                                  <m:t>0</m:t>
-                                </m:r>
-                              </m:e>
-                              <m:e>
-                                <m:r>
-                                  <w:rPr>
-                                    <w:rFonts w:ascii="Cambria Math" w:hAnsi="Cambria Math"/>
-                                  </w:rPr>
-                                  <m:t>0</m:t>
-                                </m:r>
-                              </m:e>
-                              <m:e>
-                                <m:r>
-                                  <w:rPr>
-                                    <w:rFonts w:ascii="Cambria Math" w:hAnsi="Cambria Math"/>
-                                  </w:rPr>
-                                  <m:t>0</m:t>
-                                </m:r>
-                              </m:e>
-                            </m:mr>
-                            <m:mr>
-                              <m:e>
-                                <m:r>
-                                  <w:rPr>
-                                    <w:rFonts w:ascii="Cambria Math" w:hAnsi="Cambria Math"/>
-                                  </w:rPr>
-                                  <m:t>0</m:t>
+                                  <m:t>1</m:t>
+                                </m:r>
+                              </m:e>
+                              <m:e>
+                                <m:r>
+                                  <w:rPr>
+                                    <w:rFonts w:ascii="Cambria Math" w:hAnsi="Cambria Math"/>
+                                  </w:rPr>
+                                  <m:t>1</m:t>
+                                </m:r>
+                              </m:e>
+                            </m:mr>
+                            <m:mr>
+                              <m:e>
+                                <m:r>
+                                  <w:rPr>
+                                    <w:rFonts w:ascii="Cambria Math" w:hAnsi="Cambria Math"/>
+                                  </w:rPr>
+                                  <m:t>0</m:t>
+                                </m:r>
+                              </m:e>
+                              <m:e>
+                                <m:r>
+                                  <w:rPr>
+                                    <w:rFonts w:ascii="Cambria Math" w:hAnsi="Cambria Math"/>
+                                  </w:rPr>
+                                  <m:t>1</m:t>
+                                </m:r>
+                              </m:e>
+                              <m:e>
+                                <m:r>
+                                  <w:rPr>
+                                    <w:rFonts w:ascii="Cambria Math" w:hAnsi="Cambria Math"/>
+                                  </w:rPr>
+                                  <m:t>1</m:t>
+                                </m:r>
+                              </m:e>
+                              <m:e>
+                                <m:r>
+                                  <w:rPr>
+                                    <w:rFonts w:ascii="Cambria Math" w:hAnsi="Cambria Math"/>
+                                  </w:rPr>
+                                  <m:t>0</m:t>
+                                </m:r>
+                              </m:e>
+                            </m:mr>
+                            <m:mr>
+                              <m:e>
+                                <m:r>
+                                  <w:rPr>
+                                    <w:rFonts w:ascii="Cambria Math" w:hAnsi="Cambria Math"/>
+                                  </w:rPr>
+                                  <m:t>1</m:t>
+                                </m:r>
+                              </m:e>
+                              <m:e>
+                                <m:r>
+                                  <w:rPr>
+                                    <w:rFonts w:ascii="Cambria Math" w:hAnsi="Cambria Math"/>
+                                  </w:rPr>
+                                  <m:t>1</m:t>
+                                </m:r>
+                              </m:e>
+                              <m:e>
+                                <m:r>
+                                  <w:rPr>
+                                    <w:rFonts w:ascii="Cambria Math" w:hAnsi="Cambria Math"/>
+                                  </w:rPr>
+                                  <m:t>0</m:t>
+                                </m:r>
+                              </m:e>
+                              <m:e>
+                                <m:r>
+                                  <w:rPr>
+                                    <w:rFonts w:ascii="Cambria Math" w:hAnsi="Cambria Math"/>
+                                  </w:rPr>
+                                  <m:t>1</m:t>
+                                </m:r>
+                              </m:e>
+                            </m:mr>
+                            <m:mr>
+                              <m:e>
+                                <m:r>
+                                  <w:rPr>
+                                    <w:rFonts w:ascii="Cambria Math" w:hAnsi="Cambria Math"/>
+                                  </w:rPr>
+                                  <m:t>1</m:t>
+                                </m:r>
+                              </m:e>
+                              <m:e>
+                                <m:r>
+                                  <w:rPr>
+                                    <w:rFonts w:ascii="Cambria Math" w:hAnsi="Cambria Math"/>
+                                  </w:rPr>
+                                  <m:t>0</m:t>
+                                </m:r>
+                              </m:e>
+                              <m:e>
+                                <m:r>
+                                  <w:rPr>
+                                    <w:rFonts w:ascii="Cambria Math" w:hAnsi="Cambria Math"/>
+                                  </w:rPr>
+                                  <m:t>1</m:t>
+                                </m:r>
+                              </m:e>
+                              <m:e>
+                                <m:r>
+                                  <w:rPr>
+                                    <w:rFonts w:ascii="Cambria Math" w:hAnsi="Cambria Math"/>
+                                  </w:rPr>
+                                  <m:t>0</m:t>
+                                </m:r>
+                              </m:e>
+                            </m:mr>
+                            <m:mr>
+                              <m:e>
+                                <m:r>
+                                  <w:rPr>
+                                    <w:rFonts w:ascii="Cambria Math" w:hAnsi="Cambria Math"/>
+                                  </w:rPr>
+                                  <m:t>0</m:t>
+                                </m:r>
+                              </m:e>
+                              <m:e>
+                                <m:r>
+                                  <w:rPr>
+                                    <w:rFonts w:ascii="Cambria Math" w:hAnsi="Cambria Math"/>
+                                  </w:rPr>
+                                  <m:t>0</m:t>
+                                </m:r>
+                              </m:e>
+                              <m:e>
+                                <m:r>
+                                  <w:rPr>
+                                    <w:rFonts w:ascii="Cambria Math" w:hAnsi="Cambria Math"/>
+                                  </w:rPr>
+                                  <m:t>1</m:t>
+                                </m:r>
+                              </m:e>
+                              <m:e>
+                                <m:r>
+                                  <w:rPr>
+                                    <w:rFonts w:ascii="Cambria Math" w:hAnsi="Cambria Math"/>
+                                  </w:rPr>
+                                  <m:t>1</m:t>
+                                </m:r>
+                              </m:e>
+                            </m:mr>
+                            <m:mr>
+                              <m:e>
+                                <m:r>
+                                  <w:rPr>
+                                    <w:rFonts w:ascii="Cambria Math" w:hAnsi="Cambria Math"/>
+                                  </w:rPr>
+                                  <m:t>0</m:t>
+                                </m:r>
+                              </m:e>
+                              <m:e>
+                                <m:r>
+                                  <w:rPr>
+                                    <w:rFonts w:ascii="Cambria Math" w:hAnsi="Cambria Math"/>
+                                  </w:rPr>
+                                  <m:t>1</m:t>
+                                </m:r>
+                              </m:e>
+                              <m:e>
+                                <m:r>
+                                  <w:rPr>
+                                    <w:rFonts w:ascii="Cambria Math" w:hAnsi="Cambria Math"/>
+                                  </w:rPr>
+                                  <m:t>0</m:t>
+                                </m:r>
+                              </m:e>
+                              <m:e>
+                                <m:r>
+                                  <w:rPr>
+                                    <w:rFonts w:ascii="Cambria Math" w:hAnsi="Cambria Math"/>
+                                  </w:rPr>
+                                  <m:t>1</m:t>
+                                </m:r>
+                              </m:e>
+                            </m:mr>
+                            <m:mr>
+                              <m:e>
+                                <m:r>
+                                  <w:rPr>
+                                    <w:rFonts w:ascii="Cambria Math" w:hAnsi="Cambria Math"/>
+                                  </w:rPr>
+                                  <m:t>1</m:t>
+                                </m:r>
+                              </m:e>
+                              <m:e>
+                                <m:r>
+                                  <w:rPr>
+                                    <w:rFonts w:ascii="Cambria Math" w:hAnsi="Cambria Math"/>
+                                  </w:rPr>
+                                  <m:t>1</m:t>
+                                </m:r>
+                              </m:e>
+                              <m:e>
+                                <m:r>
+                                  <w:rPr>
+                                    <w:rFonts w:ascii="Cambria Math" w:hAnsi="Cambria Math"/>
+                                  </w:rPr>
+                                  <m:t>1</m:t>
+                                </m:r>
+                              </m:e>
+                              <m:e>
+                                <m:r>
+                                  <w:rPr>
+                                    <w:rFonts w:ascii="Cambria Math" w:hAnsi="Cambria Math"/>
+                                  </w:rPr>
+                                  <m:t>0</m:t>
+                                </m:r>
+                              </m:e>
+                            </m:mr>
+                            <m:mr>
+                              <m:e>
+                                <m:r>
+                                  <w:rPr>
+                                    <w:rFonts w:ascii="Cambria Math" w:hAnsi="Cambria Math"/>
+                                  </w:rPr>
+                                  <m:t>1</m:t>
                                 </m:r>
                               </m:e>
                               <m:e>
@@ -4568,239 +4569,237 @@
                                   <w:rPr>
                                     <w:rFonts w:ascii="Cambria Math" w:hAnsi="Cambria Math"/>
                                   </w:rPr>
-                                  <m:t>0</m:t>
-                                </m:r>
-                              </m:e>
-                              <m:e>
-                                <m:r>
-                                  <w:rPr>
-                                    <w:rFonts w:ascii="Cambria Math" w:hAnsi="Cambria Math"/>
-                                  </w:rPr>
-                                  <m:t>0</m:t>
-                                </m:r>
-                              </m:e>
-                              <m:e>
-                                <m:r>
-                                  <w:rPr>
-                                    <w:rFonts w:ascii="Cambria Math" w:hAnsi="Cambria Math"/>
-                                  </w:rPr>
-                                  <m:t>1</m:t>
-                                </m:r>
-                              </m:e>
-                            </m:mr>
-                            <m:mr>
-                              <m:e>
-                                <m:r>
-                                  <w:rPr>
-                                    <w:rFonts w:ascii="Cambria Math" w:hAnsi="Cambria Math"/>
-                                  </w:rPr>
-                                  <m:t>1</m:t>
-                                </m:r>
-                              </m:e>
-                              <m:e>
-                                <m:r>
-                                  <w:rPr>
-                                    <w:rFonts w:ascii="Cambria Math" w:hAnsi="Cambria Math"/>
-                                  </w:rPr>
-                                  <m:t>0</m:t>
-                                </m:r>
-                              </m:e>
-                              <m:e>
-                                <m:r>
-                                  <w:rPr>
-                                    <w:rFonts w:ascii="Cambria Math" w:hAnsi="Cambria Math"/>
-                                  </w:rPr>
-                                  <m:t>0</m:t>
-                                </m:r>
-                              </m:e>
-                              <m:e>
-                                <m:r>
-                                  <w:rPr>
-                                    <w:rFonts w:ascii="Cambria Math" w:hAnsi="Cambria Math"/>
-                                  </w:rPr>
-                                  <m:t>0</m:t>
-                                </m:r>
-                              </m:e>
-                            </m:mr>
-                            <m:mr>
-                              <m:e>
-                                <m:r>
-                                  <w:rPr>
-                                    <w:rFonts w:ascii="Cambria Math" w:hAnsi="Cambria Math"/>
-                                  </w:rPr>
-                                  <m:t>1</m:t>
-                                </m:r>
-                              </m:e>
-                              <m:e>
-                                <m:r>
-                                  <w:rPr>
-                                    <w:rFonts w:ascii="Cambria Math" w:hAnsi="Cambria Math"/>
-                                  </w:rPr>
-                                  <m:t>0</m:t>
-                                </m:r>
-                              </m:e>
-                              <m:e>
-                                <m:r>
-                                  <w:rPr>
-                                    <w:rFonts w:ascii="Cambria Math" w:hAnsi="Cambria Math"/>
-                                  </w:rPr>
-                                  <m:t>0</m:t>
-                                </m:r>
-                              </m:e>
-                              <m:e>
-                                <m:r>
-                                  <w:rPr>
-                                    <w:rFonts w:ascii="Cambria Math" w:hAnsi="Cambria Math"/>
-                                  </w:rPr>
-                                  <m:t>0</m:t>
-                                </m:r>
-                                <w:bookmarkStart w:id="0" w:name="_GoBack"/>
-                                <w:bookmarkEnd w:id="0"/>
-                              </m:e>
-                            </m:mr>
-                            <m:mr>
-                              <m:e>
-                                <m:r>
-                                  <w:rPr>
-                                    <w:rFonts w:ascii="Cambria Math" w:hAnsi="Cambria Math"/>
-                                  </w:rPr>
-                                  <m:t>0</m:t>
-                                </m:r>
-                              </m:e>
-                              <m:e>
-                                <m:r>
-                                  <w:rPr>
-                                    <w:rFonts w:ascii="Cambria Math" w:hAnsi="Cambria Math"/>
-                                  </w:rPr>
-                                  <m:t>0</m:t>
-                                </m:r>
-                              </m:e>
-                              <m:e>
-                                <m:r>
-                                  <w:rPr>
-                                    <w:rFonts w:ascii="Cambria Math" w:hAnsi="Cambria Math"/>
-                                  </w:rPr>
-                                  <m:t>1</m:t>
-                                </m:r>
-                              </m:e>
-                              <m:e>
-                                <m:r>
-                                  <w:rPr>
-                                    <w:rFonts w:ascii="Cambria Math" w:hAnsi="Cambria Math"/>
-                                  </w:rPr>
-                                  <m:t>0</m:t>
-                                </m:r>
-                              </m:e>
-                            </m:mr>
-                            <m:mr>
-                              <m:e>
-                                <m:r>
-                                  <w:rPr>
-                                    <w:rFonts w:ascii="Cambria Math" w:hAnsi="Cambria Math"/>
-                                  </w:rPr>
-                                  <m:t>0</m:t>
-                                </m:r>
-                              </m:e>
-                              <m:e>
-                                <m:r>
-                                  <w:rPr>
-                                    <w:rFonts w:ascii="Cambria Math" w:hAnsi="Cambria Math"/>
-                                  </w:rPr>
-                                  <m:t>0</m:t>
-                                </m:r>
-                              </m:e>
-                              <m:e>
-                                <m:r>
-                                  <w:rPr>
-                                    <w:rFonts w:ascii="Cambria Math" w:hAnsi="Cambria Math"/>
-                                  </w:rPr>
-                                  <m:t>1</m:t>
-                                </m:r>
-                              </m:e>
-                              <m:e>
-                                <m:r>
-                                  <w:rPr>
-                                    <w:rFonts w:ascii="Cambria Math" w:hAnsi="Cambria Math"/>
-                                  </w:rPr>
-                                  <m:t>0</m:t>
-                                </m:r>
-                              </m:e>
-                            </m:mr>
-                            <m:mr>
-                              <m:e>
-                                <m:r>
-                                  <w:rPr>
-                                    <w:rFonts w:ascii="Cambria Math" w:hAnsi="Cambria Math"/>
-                                  </w:rPr>
-                                  <m:t>0</m:t>
-                                </m:r>
-                              </m:e>
-                              <m:e>
-                                <m:r>
-                                  <w:rPr>
-                                    <w:rFonts w:ascii="Cambria Math" w:hAnsi="Cambria Math"/>
-                                  </w:rPr>
-                                  <m:t>1</m:t>
-                                </m:r>
-                              </m:e>
-                              <m:e>
-                                <m:r>
-                                  <w:rPr>
-                                    <w:rFonts w:ascii="Cambria Math" w:hAnsi="Cambria Math"/>
-                                  </w:rPr>
-                                  <m:t>0</m:t>
-                                </m:r>
-                              </m:e>
-                              <m:e>
-                                <m:r>
-                                  <w:rPr>
-                                    <w:rFonts w:ascii="Cambria Math" w:hAnsi="Cambria Math"/>
-                                  </w:rPr>
-                                  <m:t>0</m:t>
-                                </m:r>
-                              </m:e>
-                            </m:mr>
-                            <m:mr>
-                              <m:e>
-                                <m:r>
-                                  <w:rPr>
-                                    <w:rFonts w:ascii="Cambria Math" w:hAnsi="Cambria Math"/>
-                                  </w:rPr>
-                                  <m:t>0</m:t>
-                                </m:r>
-                              </m:e>
-                              <m:e>
-                                <m:r>
-                                  <w:rPr>
-                                    <w:rFonts w:ascii="Cambria Math" w:hAnsi="Cambria Math"/>
-                                  </w:rPr>
-                                  <m:t>1</m:t>
-                                </m:r>
-                              </m:e>
-                              <m:e>
-                                <m:r>
-                                  <w:rPr>
-                                    <w:rFonts w:ascii="Cambria Math" w:hAnsi="Cambria Math"/>
-                                  </w:rPr>
-                                  <m:t>0</m:t>
-                                </m:r>
-                              </m:e>
-                              <m:e>
-                                <m:r>
-                                  <w:rPr>
-                                    <w:rFonts w:ascii="Cambria Math" w:hAnsi="Cambria Math"/>
-                                  </w:rPr>
-                                  <m:t>0</m:t>
-                                </m:r>
-                              </m:e>
-                            </m:mr>
-                            <m:mr>
-                              <m:e>
-                                <m:r>
-                                  <w:rPr>
-                                    <w:rFonts w:ascii="Cambria Math" w:hAnsi="Cambria Math"/>
-                                  </w:rPr>
-                                  <m:t>0</m:t>
+                                  <m:t>1</m:t>
+                                </m:r>
+                              </m:e>
+                              <m:e>
+                                <m:r>
+                                  <w:rPr>
+                                    <w:rFonts w:ascii="Cambria Math" w:hAnsi="Cambria Math"/>
+                                  </w:rPr>
+                                  <m:t>1</m:t>
+                                </m:r>
+                              </m:e>
+                              <m:e>
+                                <m:r>
+                                  <w:rPr>
+                                    <w:rFonts w:ascii="Cambria Math" w:hAnsi="Cambria Math"/>
+                                  </w:rPr>
+                                  <m:t>1</m:t>
+                                </m:r>
+                              </m:e>
+                            </m:mr>
+                            <m:mr>
+                              <m:e>
+                                <m:r>
+                                  <w:rPr>
+                                    <w:rFonts w:ascii="Cambria Math" w:hAnsi="Cambria Math"/>
+                                  </w:rPr>
+                                  <m:t>1</m:t>
+                                </m:r>
+                              </m:e>
+                              <m:e>
+                                <m:r>
+                                  <w:rPr>
+                                    <w:rFonts w:ascii="Cambria Math" w:hAnsi="Cambria Math"/>
+                                  </w:rPr>
+                                  <m:t>0</m:t>
+                                </m:r>
+                              </m:e>
+                              <m:e>
+                                <m:r>
+                                  <w:rPr>
+                                    <w:rFonts w:ascii="Cambria Math" w:hAnsi="Cambria Math"/>
+                                  </w:rPr>
+                                  <m:t>1</m:t>
+                                </m:r>
+                              </m:e>
+                              <m:e>
+                                <m:r>
+                                  <w:rPr>
+                                    <w:rFonts w:ascii="Cambria Math" w:hAnsi="Cambria Math"/>
+                                  </w:rPr>
+                                  <m:t>0</m:t>
+                                </m:r>
+                              </m:e>
+                            </m:mr>
+                            <m:mr>
+                              <m:e>
+                                <m:r>
+                                  <w:rPr>
+                                    <w:rFonts w:ascii="Cambria Math" w:hAnsi="Cambria Math"/>
+                                  </w:rPr>
+                                  <m:t>1</m:t>
+                                </m:r>
+                              </m:e>
+                              <m:e>
+                                <m:r>
+                                  <w:rPr>
+                                    <w:rFonts w:ascii="Cambria Math" w:hAnsi="Cambria Math"/>
+                                  </w:rPr>
+                                  <m:t>1</m:t>
+                                </m:r>
+                              </m:e>
+                              <m:e>
+                                <m:r>
+                                  <w:rPr>
+                                    <w:rFonts w:ascii="Cambria Math" w:hAnsi="Cambria Math"/>
+                                  </w:rPr>
+                                  <m:t>0</m:t>
+                                </m:r>
+                              </m:e>
+                              <m:e>
+                                <m:r>
+                                  <w:rPr>
+                                    <w:rFonts w:ascii="Cambria Math" w:hAnsi="Cambria Math"/>
+                                  </w:rPr>
+                                  <m:t>1</m:t>
+                                </m:r>
+                              </m:e>
+                            </m:mr>
+                            <m:mr>
+                              <m:e>
+                                <m:r>
+                                  <w:rPr>
+                                    <w:rFonts w:ascii="Cambria Math" w:hAnsi="Cambria Math"/>
+                                  </w:rPr>
+                                  <m:t>0</m:t>
+                                </m:r>
+                              </m:e>
+                              <m:e>
+                                <m:r>
+                                  <w:rPr>
+                                    <w:rFonts w:ascii="Cambria Math" w:hAnsi="Cambria Math"/>
+                                  </w:rPr>
+                                  <m:t>1</m:t>
+                                </m:r>
+                              </m:e>
+                              <m:e>
+                                <m:r>
+                                  <w:rPr>
+                                    <w:rFonts w:ascii="Cambria Math" w:hAnsi="Cambria Math"/>
+                                  </w:rPr>
+                                  <m:t>1</m:t>
+                                </m:r>
+                              </m:e>
+                              <m:e>
+                                <m:r>
+                                  <w:rPr>
+                                    <w:rFonts w:ascii="Cambria Math" w:hAnsi="Cambria Math"/>
+                                  </w:rPr>
+                                  <m:t>0</m:t>
+                                </m:r>
+                              </m:e>
+                            </m:mr>
+                            <m:mr>
+                              <m:e>
+                                <m:r>
+                                  <w:rPr>
+                                    <w:rFonts w:ascii="Cambria Math" w:hAnsi="Cambria Math"/>
+                                  </w:rPr>
+                                  <m:t>1</m:t>
+                                </m:r>
+                              </m:e>
+                              <m:e>
+                                <m:r>
+                                  <w:rPr>
+                                    <w:rFonts w:ascii="Cambria Math" w:hAnsi="Cambria Math"/>
+                                  </w:rPr>
+                                  <m:t>0</m:t>
+                                </m:r>
+                              </m:e>
+                              <m:e>
+                                <m:r>
+                                  <w:rPr>
+                                    <w:rFonts w:ascii="Cambria Math" w:hAnsi="Cambria Math"/>
+                                  </w:rPr>
+                                  <m:t>1</m:t>
+                                </m:r>
+                              </m:e>
+                              <m:e>
+                                <m:r>
+                                  <w:rPr>
+                                    <w:rFonts w:ascii="Cambria Math" w:hAnsi="Cambria Math"/>
+                                  </w:rPr>
+                                  <m:t>1</m:t>
+                                </m:r>
+                              </m:e>
+                            </m:mr>
+                            <m:mr>
+                              <m:e>
+                                <m:r>
+                                  <w:rPr>
+                                    <w:rFonts w:ascii="Cambria Math" w:hAnsi="Cambria Math"/>
+                                  </w:rPr>
+                                  <m:t>0</m:t>
+                                </m:r>
+                              </m:e>
+                              <m:e>
+                                <m:r>
+                                  <w:rPr>
+                                    <w:rFonts w:ascii="Cambria Math" w:hAnsi="Cambria Math"/>
+                                  </w:rPr>
+                                  <m:t>1</m:t>
+                                </m:r>
+                              </m:e>
+                              <m:e>
+                                <m:r>
+                                  <w:rPr>
+                                    <w:rFonts w:ascii="Cambria Math" w:hAnsi="Cambria Math"/>
+                                  </w:rPr>
+                                  <m:t>0</m:t>
+                                </m:r>
+                              </m:e>
+                              <m:e>
+                                <m:r>
+                                  <w:rPr>
+                                    <w:rFonts w:ascii="Cambria Math" w:hAnsi="Cambria Math"/>
+                                  </w:rPr>
+                                  <m:t>1</m:t>
+                                </m:r>
+                              </m:e>
+                            </m:mr>
+                            <m:mr>
+                              <m:e>
+                                <m:r>
+                                  <w:rPr>
+                                    <w:rFonts w:ascii="Cambria Math" w:hAnsi="Cambria Math"/>
+                                  </w:rPr>
+                                  <m:t>1</m:t>
+                                </m:r>
+                              </m:e>
+                              <m:e>
+                                <m:r>
+                                  <w:rPr>
+                                    <w:rFonts w:ascii="Cambria Math" w:hAnsi="Cambria Math"/>
+                                  </w:rPr>
+                                  <m:t>1</m:t>
+                                </m:r>
+                              </m:e>
+                              <m:e>
+                                <m:r>
+                                  <w:rPr>
+                                    <w:rFonts w:ascii="Cambria Math" w:hAnsi="Cambria Math"/>
+                                  </w:rPr>
+                                  <m:t>1</m:t>
+                                </m:r>
+                              </m:e>
+                              <m:e>
+                                <m:r>
+                                  <w:rPr>
+                                    <w:rFonts w:ascii="Cambria Math" w:hAnsi="Cambria Math"/>
+                                  </w:rPr>
+                                  <m:t>0</m:t>
+                                </m:r>
+                              </m:e>
+                            </m:mr>
+                            <m:mr>
+                              <m:e>
+                                <m:r>
+                                  <w:rPr>
+                                    <w:rFonts w:ascii="Cambria Math" w:hAnsi="Cambria Math"/>
+                                  </w:rPr>
+                                  <m:t>1</m:t>
                                 </m:r>
                               </m:e>
                               <m:e>
@@ -5007,6 +5006,7 @@
           </w:p>
         </w:tc>
       </w:tr>
+      <w:bookmarkEnd w:id="0"/>
       <w:tr>
         <w:trPr>
           <w:trHeight w:val="2225"/>
@@ -7761,7 +7761,7 @@
 </file>
 
 <file path=customXml/itemProps1.xml><?xml version="1.0" encoding="utf-8"?>
-<ds:datastoreItem xmlns:ds="http://schemas.openxmlformats.org/officeDocument/2006/customXml" ds:itemID="{D55193EA-A578-4E6C-80AC-2A3EBC10042F}">
+<ds:datastoreItem xmlns:ds="http://schemas.openxmlformats.org/officeDocument/2006/customXml" ds:itemID="{678D02DD-D231-411C-BA8F-60BA143FA53F}">
   <ds:schemaRefs>
     <ds:schemaRef ds:uri="http://schemas.openxmlformats.org/officeDocument/2006/bibliography"/>
   </ds:schemaRefs>

</xml_diff>